<commit_message>
unsere Änderungen am 15.Juni
</commit_message>
<xml_diff>
--- a/Rezepte.docx
+++ b/Rezepte.docx
@@ -4133,6 +4133,37 @@
     <w:p>
       <w:pPr>
         <w:rPr>
+          <w:sz w:val="20"/>
+          <w:szCs w:val="20"/>
+        </w:rPr>
+      </w:pPr>
+      <w:r>
+        <w:rPr>
+          <w:sz w:val="20"/>
+          <w:szCs w:val="20"/>
+        </w:rPr>
+        <w:t>Um auf 1 Portion runterzurechnen, wurde die selbe Rechnung übernommen wie bei 2 Portionen. Man hat das ausgehende Rezept durch 4 geteilt.</w:t>
+      </w:r>
+    </w:p>
+    <w:p>
+      <w:pPr>
+        <w:rPr>
+          <w:sz w:val="20"/>
+          <w:szCs w:val="20"/>
+        </w:rPr>
+      </w:pPr>
+    </w:p>
+    <w:p>
+      <w:pPr>
+        <w:rPr>
+          <w:sz w:val="20"/>
+          <w:szCs w:val="20"/>
+        </w:rPr>
+      </w:pPr>
+    </w:p>
+    <w:p>
+      <w:pPr>
+        <w:rPr>
           <w:color w:val="0563C1" w:themeColor="hyperlink"/>
           <w:sz w:val="20"/>
           <w:szCs w:val="20"/>
@@ -4197,8 +4228,310 @@
         </w:rPr>
         <w:t xml:space="preserve"> Timer</w:t>
       </w:r>
+    </w:p>
+    <w:p>
+      <w:pPr>
+        <w:rPr>
+          <w:color w:val="0563C1" w:themeColor="hyperlink"/>
+          <w:sz w:val="20"/>
+          <w:szCs w:val="20"/>
+          <w:u w:val="single"/>
+        </w:rPr>
+      </w:pPr>
+    </w:p>
+    <w:p>
+      <w:pPr>
+        <w:rPr>
+          <w:sz w:val="20"/>
+          <w:szCs w:val="20"/>
+        </w:rPr>
+      </w:pPr>
+      <w:r>
+        <w:rPr>
+          <w:sz w:val="20"/>
+          <w:szCs w:val="20"/>
+        </w:rPr>
+        <w:t>Hat funktioniert!!!</w:t>
+      </w:r>
+      <w:r>
+        <w:rPr>
+          <w:sz w:val="20"/>
+          <w:szCs w:val="20"/>
+        </w:rPr>
+        <w:t xml:space="preserve"> Der Timer zählt runter, wenn man auf den Button klickt. </w:t>
+      </w:r>
+      <w:r>
+        <w:rPr>
+          <w:sz w:val="20"/>
+          <w:szCs w:val="20"/>
+        </w:rPr>
+        <w:t xml:space="preserve">Wenn der Timer fertig gezählt hat, erscheint ein Pop-Up </w:t>
+      </w:r>
+      <w:r>
+        <w:rPr>
+          <w:sz w:val="20"/>
+          <w:szCs w:val="20"/>
+        </w:rPr>
+        <w:t xml:space="preserve">durch alert() </w:t>
+      </w:r>
       <w:bookmarkStart w:id="0" w:name="_GoBack"/>
       <w:bookmarkEnd w:id="0"/>
+      <w:r>
+        <w:rPr>
+          <w:sz w:val="20"/>
+          <w:szCs w:val="20"/>
+        </w:rPr>
+        <w:t xml:space="preserve">mit Fertig. Dazu soll noch ein Ton erklingen. </w:t>
+      </w:r>
+    </w:p>
+    <w:p>
+      <w:pPr>
+        <w:rPr>
+          <w:sz w:val="20"/>
+          <w:szCs w:val="20"/>
+        </w:rPr>
+      </w:pPr>
+      <w:r>
+        <w:rPr>
+          <w:sz w:val="20"/>
+          <w:szCs w:val="20"/>
+        </w:rPr>
+        <w:t xml:space="preserve">Problem: Der Timer bleibt bei 1 Sekunde stehen. Das ist doof, da man so die vorgegebene Zeit nicht mehr sieht, die runtergezählt wurde. </w:t>
+      </w:r>
+      <w:r>
+        <w:rPr>
+          <w:sz w:val="20"/>
+          <w:szCs w:val="20"/>
+        </w:rPr>
+        <w:t xml:space="preserve">Wenn man erneut auf den Timer klickt, während er läuft, setzt sich die Zeit wieder auf den Anfang zurück. </w:t>
+      </w:r>
+    </w:p>
+    <w:p>
+      <w:pPr>
+        <w:rPr>
+          <w:sz w:val="20"/>
+          <w:szCs w:val="20"/>
+        </w:rPr>
+      </w:pPr>
+    </w:p>
+    <w:p>
+      <w:pPr>
+        <w:rPr>
+          <w:sz w:val="20"/>
+          <w:szCs w:val="20"/>
+        </w:rPr>
+      </w:pPr>
+      <w:r>
+        <w:rPr>
+          <w:sz w:val="20"/>
+          <w:szCs w:val="20"/>
+        </w:rPr>
+        <w:t>Für den Timer und die Portionen wurden verlinkte Buttons benutzt. Die Timer-Buttons wurden direkt in den Zubereitungstext integriert.</w:t>
+      </w:r>
+    </w:p>
+    <w:p>
+      <w:pPr>
+        <w:rPr>
+          <w:sz w:val="20"/>
+          <w:szCs w:val="20"/>
+        </w:rPr>
+      </w:pPr>
+    </w:p>
+    <w:p>
+      <w:pPr>
+        <w:rPr>
+          <w:sz w:val="20"/>
+          <w:szCs w:val="20"/>
+        </w:rPr>
+      </w:pPr>
+    </w:p>
+    <w:p>
+      <w:pPr>
+        <w:rPr>
+          <w:sz w:val="20"/>
+          <w:szCs w:val="20"/>
+        </w:rPr>
+      </w:pPr>
+    </w:p>
+    <w:p>
+      <w:pPr>
+        <w:rPr>
+          <w:sz w:val="20"/>
+          <w:szCs w:val="20"/>
+        </w:rPr>
+      </w:pPr>
+      <w:r>
+        <w:rPr>
+          <w:sz w:val="20"/>
+          <w:szCs w:val="20"/>
+        </w:rPr>
+        <w:t xml:space="preserve">Quelle: </w:t>
+      </w:r>
+      <w:hyperlink r:id="rId11" w:history="1">
+        <w:r>
+          <w:rPr>
+            <w:rStyle w:val="Link"/>
+            <w:sz w:val="20"/>
+            <w:szCs w:val="20"/>
+          </w:rPr>
+          <w:t>http://www.w3schools.com/html/html5_webstorage.asp</w:t>
+        </w:r>
+      </w:hyperlink>
+      <w:r>
+        <w:rPr>
+          <w:sz w:val="20"/>
+          <w:szCs w:val="20"/>
+        </w:rPr>
+        <w:t xml:space="preserve"> </w:t>
+      </w:r>
+    </w:p>
+    <w:p>
+      <w:pPr>
+        <w:rPr>
+          <w:sz w:val="20"/>
+          <w:szCs w:val="20"/>
+        </w:rPr>
+      </w:pPr>
+      <w:hyperlink r:id="rId12" w:history="1">
+        <w:r>
+          <w:rPr>
+            <w:rStyle w:val="Link"/>
+            <w:sz w:val="20"/>
+            <w:szCs w:val="20"/>
+          </w:rPr>
+          <w:t>https://wiki.selfhtml.org/wiki/JavaScript/Web_Storage#localStorage</w:t>
+        </w:r>
+      </w:hyperlink>
+    </w:p>
+    <w:p>
+      <w:pPr>
+        <w:rPr>
+          <w:sz w:val="20"/>
+          <w:szCs w:val="20"/>
+        </w:rPr>
+      </w:pPr>
+    </w:p>
+    <w:p>
+      <w:pPr>
+        <w:rPr>
+          <w:sz w:val="20"/>
+          <w:szCs w:val="20"/>
+        </w:rPr>
+      </w:pPr>
+      <w:r>
+        <w:rPr>
+          <w:sz w:val="20"/>
+          <w:szCs w:val="20"/>
+        </w:rPr>
+        <w:t xml:space="preserve">Wir haben es geschafft die Shoppinglist zu speichern. Mit der Funktion populateStorage () werden die Inhalte der Shppinglist im Key shoppingInhalt gespeichert. Dafür ist der Befehl localStorage.setItem maßgebend. Diese function ist in die function addToListe() integriert. </w:t>
+      </w:r>
+    </w:p>
+    <w:p>
+      <w:pPr>
+        <w:rPr>
+          <w:sz w:val="20"/>
+          <w:szCs w:val="20"/>
+        </w:rPr>
+      </w:pPr>
+      <w:r>
+        <w:rPr>
+          <w:sz w:val="20"/>
+          <w:szCs w:val="20"/>
+        </w:rPr>
+        <w:t>Um alles zu löschen, wurde der Befehl localStorage.clear()  der function allesLoeschen () hinzugefügt.</w:t>
+      </w:r>
+    </w:p>
+    <w:p>
+      <w:pPr>
+        <w:rPr>
+          <w:sz w:val="20"/>
+          <w:szCs w:val="20"/>
+        </w:rPr>
+      </w:pPr>
+      <w:r>
+        <w:rPr>
+          <w:sz w:val="20"/>
+          <w:szCs w:val="20"/>
+        </w:rPr>
+        <w:t>Darauf wird man auf die Hauptseite verwiesen.</w:t>
+      </w:r>
+    </w:p>
+    <w:p>
+      <w:pPr>
+        <w:rPr>
+          <w:sz w:val="20"/>
+          <w:szCs w:val="20"/>
+        </w:rPr>
+      </w:pPr>
+      <w:r>
+        <w:rPr>
+          <w:sz w:val="20"/>
+          <w:szCs w:val="20"/>
+        </w:rPr>
+        <w:t xml:space="preserve">Problem: wenn die Shoppinglist leer ist, kann man nicht auf sie zugreifen. </w:t>
+      </w:r>
+      <w:r>
+        <w:rPr>
+          <w:sz w:val="20"/>
+          <w:szCs w:val="20"/>
+        </w:rPr>
+        <w:t xml:space="preserve"> Jedoch wird beim Anklicken der Shoppinglist, wenn diese leer ist, ein Fenster aufgerufen, </w:t>
+      </w:r>
+      <w:r>
+        <w:rPr>
+          <w:sz w:val="20"/>
+          <w:szCs w:val="20"/>
+        </w:rPr>
+        <w:t xml:space="preserve">dass sich keine Einträge in der Shoppinglist befinden. </w:t>
+      </w:r>
+    </w:p>
+    <w:p>
+      <w:pPr>
+        <w:rPr>
+          <w:sz w:val="20"/>
+          <w:szCs w:val="20"/>
+        </w:rPr>
+      </w:pPr>
+    </w:p>
+    <w:p>
+      <w:pPr>
+        <w:rPr>
+          <w:sz w:val="20"/>
+          <w:szCs w:val="20"/>
+        </w:rPr>
+      </w:pPr>
+    </w:p>
+    <w:p>
+      <w:pPr>
+        <w:rPr>
+          <w:sz w:val="20"/>
+          <w:szCs w:val="20"/>
+        </w:rPr>
+      </w:pPr>
+    </w:p>
+    <w:p>
+      <w:pPr>
+        <w:rPr>
+          <w:sz w:val="20"/>
+          <w:szCs w:val="20"/>
+        </w:rPr>
+      </w:pPr>
+    </w:p>
+    <w:p>
+      <w:pPr>
+        <w:rPr>
+          <w:sz w:val="20"/>
+          <w:szCs w:val="20"/>
+        </w:rPr>
+      </w:pPr>
+    </w:p>
+    <w:p>
+      <w:pPr>
+        <w:rPr>
+          <w:sz w:val="20"/>
+          <w:szCs w:val="20"/>
+        </w:rPr>
+      </w:pPr>
     </w:p>
     <w:sectPr>
       <w:pgSz w:w="11900" w:h="16840"/>

</xml_diff>